<commit_message>
Added participant in the docs
</commit_message>
<xml_diff>
--- a/docs/DocumentaciónProyecto.docx
+++ b/docs/DocumentaciónProyecto.docx
@@ -263,6 +263,16 @@
         <w:ind w:firstLine="0"/>
         <w:jc w:val="center"/>
       </w:pPr>
+      <w:r>
+        <w:t>Giovany Félix Sotero</w:t>
+      </w:r>
+    </w:p>
+    <w:p>
+      <w:pPr>
+        <w:pStyle w:val="Subtitle"/>
+        <w:ind w:firstLine="0"/>
+        <w:jc w:val="center"/>
+      </w:pPr>
     </w:p>
     <w:p>
       <w:pPr>
@@ -348,7 +358,6 @@
           <w:bCs/>
           <w:lang w:val="es-MX"/>
         </w:rPr>
-        <w:lastRenderedPageBreak/>
         <w:t xml:space="preserve">Planteamiento del </w:t>
       </w:r>
       <w:r>
@@ -540,31 +549,7 @@
         <w:rPr>
           <w:lang w:val="es-MX"/>
         </w:rPr>
-        <w:t xml:space="preserve">Se despliega un formato de la compra que se </w:t>
-      </w:r>
-      <w:r>
-        <w:rPr>
-          <w:lang w:val="es-MX"/>
-        </w:rPr>
-        <w:t>realizó</w:t>
-      </w:r>
-      <w:r>
-        <w:rPr>
-          <w:lang w:val="es-MX"/>
-        </w:rPr>
-        <w:t xml:space="preserve"> por parte del usuario, indicando: Numero de vuelo, origen, destino, fecha, hora, </w:t>
-      </w:r>
-      <w:r>
-        <w:rPr>
-          <w:lang w:val="es-MX"/>
-        </w:rPr>
-        <w:t>número</w:t>
-      </w:r>
-      <w:r>
-        <w:rPr>
-          <w:lang w:val="es-MX"/>
-        </w:rPr>
-        <w:t xml:space="preserve"> de asientos y lugar de salida.</w:t>
+        <w:t>Se despliega un formato de la compra que se realizó por parte del usuario, indicando: Numero de vuelo, origen, destino, fecha, hora, número de asientos y lugar de salida.</w:t>
       </w:r>
     </w:p>
     <w:p>
@@ -658,15 +643,7 @@
           <w:bCs/>
           <w:lang w:val="es-MX"/>
         </w:rPr>
-        <w:t>S</w:t>
-      </w:r>
-      <w:r>
-        <w:rPr>
-          <w:b/>
-          <w:bCs/>
-          <w:lang w:val="es-MX"/>
-        </w:rPr>
-        <w:t xml:space="preserve">ervicio de reservas </w:t>
+        <w:t xml:space="preserve">Servicio de reservas </w:t>
       </w:r>
     </w:p>
     <w:p>
@@ -907,7 +884,6 @@
           <w:bCs/>
           <w:lang w:val="es-MX"/>
         </w:rPr>
-        <w:lastRenderedPageBreak/>
         <w:t>Objetivos del Proyecto</w:t>
       </w:r>
     </w:p>
@@ -1468,19 +1444,7 @@
         <w:rPr>
           <w:lang w:val="es-MX"/>
         </w:rPr>
-        <w:t xml:space="preserve">deal para </w:t>
-      </w:r>
-      <w:r>
-        <w:rPr>
-          <w:lang w:val="es-MX"/>
-        </w:rPr>
-        <w:t>garantizar</w:t>
-      </w:r>
-      <w:r>
-        <w:rPr>
-          <w:lang w:val="es-MX"/>
-        </w:rPr>
-        <w:t xml:space="preserve"> consistencia.</w:t>
+        <w:t>deal para garantizar consistencia.</w:t>
       </w:r>
     </w:p>
     <w:p>
@@ -1516,15 +1480,7 @@
           <w:bCs/>
           <w:lang w:val="es-MX"/>
         </w:rPr>
-        <w:t xml:space="preserve"> </w:t>
-      </w:r>
-      <w:r>
-        <w:rPr>
-          <w:b/>
-          <w:bCs/>
-          <w:lang w:val="es-MX"/>
-        </w:rPr>
-        <w:t>Javascript</w:t>
+        <w:t xml:space="preserve"> Javascript</w:t>
       </w:r>
       <w:r>
         <w:rPr>
@@ -2894,17 +2850,7 @@
                 <w:szCs w:val="16"/>
                 <w:lang w:val="en-US" w:eastAsia="en-US"/>
               </w:rPr>
-              <w:t xml:space="preserve"> </w:t>
-            </w:r>
-            <w:r>
-              <w:rPr>
-                <w:rFonts w:ascii="Courier New" w:eastAsia="Times New Roman" w:hAnsi="Courier New" w:cs="Courier New"/>
-                <w:color w:val="333333"/>
-                <w:sz w:val="16"/>
-                <w:szCs w:val="16"/>
-                <w:lang w:val="en-US" w:eastAsia="en-US"/>
-              </w:rPr>
-              <w:t>1</w:t>
+              <w:t xml:space="preserve"> 1</w:t>
             </w:r>
           </w:p>
           <w:p>
@@ -19596,6 +19542,7 @@
   <w:style w:type="character" w:default="1" w:styleId="DefaultParagraphFont">
     <w:name w:val="Default Paragraph Font"/>
     <w:uiPriority w:val="1"/>
+    <w:semiHidden/>
     <w:unhideWhenUsed/>
   </w:style>
   <w:style w:type="table" w:default="1" w:styleId="TableNormal">

</xml_diff>